<commit_message>
updated R script and report. script now produces density lines smoothing over jagged histograms
</commit_message>
<xml_diff>
--- a/Spanish Placement Exam Norming - Data Analysis.docx
+++ b/Spanish Placement Exam Norming - Data Analysis.docx
@@ -78,7 +78,356 @@
         <w:rPr>
           <w:rtl w:val="0"/>
         </w:rPr>
-        <w:t xml:space="preserve">There are 243 students in the dataset, distributed as in the table below (0=failing course grade, 1=passing course grade). There appear to be a much larger number of failing course grades in SPAN 2110. (23 students below 60% in SPAN 2110, compared to 2, 2, 6, and 6 students below 60% in the other levels, respectively.</w:t>
+      </w:r>
+    </w:p>
+    <w:p>
+      <w:pPr>
+        <w:contextualSpacing w:val="0"/>
+        <w:rPr/>
+      </w:pPr>
+      <w:r>
+        <w:rPr>
+          <w:rtl w:val="0"/>
+        </w:rPr>
+        <w:t xml:space="preserve">This version of the norming study tested current CU students in 5 levels of spanish: SPAN 1010, 1020, 2110, 2120, and 3000. The placement exam was given at the end of the semester in Spring 2018, and course grades from D2L were used as a measure of whether current students were qualified to advance to the next level of Spanish. D2L grades did not include the final exam.</w:t>
+      </w:r>
+    </w:p>
+    <w:p>
+      <w:pPr>
+        <w:contextualSpacing w:val="0"/>
+        <w:rPr/>
+      </w:pPr>
+      <w:r>
+        <w:rPr>
+          <w:rtl w:val="0"/>
+        </w:rPr>
+      </w:r>
+    </w:p>
+    <w:p>
+      <w:pPr>
+        <w:contextualSpacing w:val="0"/>
+        <w:rPr/>
+      </w:pPr>
+      <w:r>
+        <w:rPr>
+          <w:rtl w:val="0"/>
+        </w:rPr>
+        <w:t xml:space="preserve">Summary of recommendations for future iterations:</w:t>
+      </w:r>
+    </w:p>
+    <w:p>
+      <w:pPr>
+        <w:contextualSpacing w:val="0"/>
+        <w:rPr/>
+      </w:pPr>
+      <w:r>
+        <w:rPr>
+          <w:rtl w:val="0"/>
+        </w:rPr>
+      </w:r>
+    </w:p>
+    <w:p>
+      <w:pPr>
+        <w:contextualSpacing w:val="0"/>
+        <w:rPr/>
+      </w:pPr>
+      <w:r>
+        <w:rPr>
+          <w:rtl w:val="0"/>
+        </w:rPr>
+        <w:t xml:space="preserve">There was a relatively clear separation in placement scores between placement levels 2 and 3, and between placements level 4 and 5. Recommendation to include more questions to separate students that should be placed into level 3 vs. level 4. </w:t>
+      </w:r>
+    </w:p>
+    <w:p>
+      <w:pPr>
+        <w:contextualSpacing w:val="0"/>
+        <w:rPr/>
+      </w:pPr>
+      <w:r>
+        <w:rPr>
+          <w:rtl w:val="0"/>
+        </w:rPr>
+      </w:r>
+    </w:p>
+    <w:p>
+      <w:pPr>
+        <w:contextualSpacing w:val="0"/>
+        <w:rPr/>
+      </w:pPr>
+      <w:r>
+        <w:rPr>
+          <w:rtl w:val="0"/>
+        </w:rPr>
+        <w:t xml:space="preserve">There were only two students with failing course grades in SPAN 1010. So it is difficult to define the cutoff for students that should be placed into level 1 vs. level 2. Recommendation to consider including a control group, that has no spanish language experience. </w:t>
+      </w:r>
+    </w:p>
+    <w:p>
+      <w:pPr>
+        <w:contextualSpacing w:val="0"/>
+        <w:rPr/>
+      </w:pPr>
+      <w:r>
+        <w:rPr>
+          <w:rtl w:val="0"/>
+        </w:rPr>
+      </w:r>
+    </w:p>
+    <w:p>
+      <w:pPr>
+        <w:contextualSpacing w:val="0"/>
+        <w:rPr/>
+      </w:pPr>
+      <w:r>
+        <w:rPr>
+          <w:rtl w:val="0"/>
+        </w:rPr>
+        <w:t xml:space="preserve">Recommendation to set future cut scores based on placement exam scores of incoming freshman, rather than current students. And to consider including multiple measures of student spanish knowledge, e.g., years of spanish classes, levels of classes, grades, etc.</w:t>
+      </w:r>
+    </w:p>
+    <w:p>
+      <w:pPr>
+        <w:contextualSpacing w:val="0"/>
+        <w:rPr/>
+      </w:pPr>
+      <w:r>
+        <w:rPr>
+          <w:rtl w:val="0"/>
+        </w:rPr>
+      </w:r>
+    </w:p>
+    <w:p>
+      <w:pPr>
+        <w:contextualSpacing w:val="0"/>
+        <w:rPr/>
+      </w:pPr>
+      <w:r>
+        <w:rPr>
+          <w:rtl w:val="0"/>
+        </w:rPr>
+      </w:r>
+    </w:p>
+    <w:p>
+      <w:pPr>
+        <w:contextualSpacing w:val="0"/>
+        <w:rPr/>
+      </w:pPr>
+      <w:r>
+        <w:rPr>
+          <w:rtl w:val="0"/>
+        </w:rPr>
+      </w:r>
+    </w:p>
+    <w:p>
+      <w:pPr>
+        <w:contextualSpacing w:val="0"/>
+        <w:rPr/>
+      </w:pPr>
+      <w:r>
+        <w:rPr>
+          <w:rtl w:val="0"/>
+        </w:rPr>
+      </w:r>
+    </w:p>
+    <w:p>
+      <w:pPr>
+        <w:contextualSpacing w:val="0"/>
+        <w:rPr/>
+      </w:pPr>
+      <w:r>
+        <w:rPr>
+          <w:rtl w:val="0"/>
+        </w:rPr>
+      </w:r>
+    </w:p>
+    <w:p>
+      <w:pPr>
+        <w:contextualSpacing w:val="0"/>
+        <w:rPr/>
+      </w:pPr>
+      <w:r>
+        <w:rPr>
+          <w:rtl w:val="0"/>
+        </w:rPr>
+      </w:r>
+    </w:p>
+    <w:p>
+      <w:pPr>
+        <w:contextualSpacing w:val="0"/>
+        <w:rPr/>
+      </w:pPr>
+      <w:r>
+        <w:rPr>
+          <w:rtl w:val="0"/>
+        </w:rPr>
+      </w:r>
+    </w:p>
+    <w:p>
+      <w:pPr>
+        <w:contextualSpacing w:val="0"/>
+        <w:rPr/>
+      </w:pPr>
+      <w:r>
+        <w:rPr>
+          <w:rtl w:val="0"/>
+        </w:rPr>
+      </w:r>
+    </w:p>
+    <w:p>
+      <w:pPr>
+        <w:contextualSpacing w:val="0"/>
+        <w:rPr/>
+      </w:pPr>
+      <w:r>
+        <w:rPr>
+          <w:rtl w:val="0"/>
+        </w:rPr>
+      </w:r>
+    </w:p>
+    <w:p>
+      <w:pPr>
+        <w:contextualSpacing w:val="0"/>
+        <w:rPr/>
+      </w:pPr>
+      <w:r>
+        <w:rPr>
+          <w:rtl w:val="0"/>
+        </w:rPr>
+      </w:r>
+    </w:p>
+    <w:p>
+      <w:pPr>
+        <w:contextualSpacing w:val="0"/>
+        <w:rPr/>
+      </w:pPr>
+      <w:r>
+        <w:rPr>
+          <w:rtl w:val="0"/>
+        </w:rPr>
+      </w:r>
+    </w:p>
+    <w:p>
+      <w:pPr>
+        <w:contextualSpacing w:val="0"/>
+        <w:rPr/>
+      </w:pPr>
+      <w:r>
+        <w:rPr>
+          <w:rtl w:val="0"/>
+        </w:rPr>
+      </w:r>
+    </w:p>
+    <w:p>
+      <w:pPr>
+        <w:contextualSpacing w:val="0"/>
+        <w:rPr/>
+      </w:pPr>
+      <w:r>
+        <w:rPr>
+          <w:rtl w:val="0"/>
+        </w:rPr>
+      </w:r>
+    </w:p>
+    <w:p>
+      <w:pPr>
+        <w:contextualSpacing w:val="0"/>
+        <w:rPr/>
+      </w:pPr>
+      <w:r>
+        <w:rPr>
+          <w:rtl w:val="0"/>
+        </w:rPr>
+      </w:r>
+    </w:p>
+    <w:p>
+      <w:pPr>
+        <w:contextualSpacing w:val="0"/>
+        <w:rPr/>
+      </w:pPr>
+      <w:r>
+        <w:rPr>
+          <w:rtl w:val="0"/>
+        </w:rPr>
+      </w:r>
+    </w:p>
+    <w:p>
+      <w:pPr>
+        <w:contextualSpacing w:val="0"/>
+        <w:rPr/>
+      </w:pPr>
+      <w:r>
+        <w:rPr>
+          <w:rtl w:val="0"/>
+        </w:rPr>
+        <w:t xml:space="preserve">Total number of students that took the placement exam for each course level:</w:t>
+      </w:r>
+    </w:p>
+    <w:p>
+      <w:pPr>
+        <w:contextualSpacing w:val="0"/>
+        <w:rPr/>
+      </w:pPr>
+      <w:r>
+        <w:rPr/>
+        <w:drawing>
+          <wp:inline distB="114300" distT="114300" distL="114300" distR="114300">
+            <wp:extent cx="5943600" cy="787400"/>
+            <wp:effectExtent b="0" l="0" r="0" t="0"/>
+            <wp:docPr id="5" name="image14.png"/>
+            <a:graphic>
+              <a:graphicData uri="http://schemas.openxmlformats.org/drawingml/2006/picture">
+                <pic:pic>
+                  <pic:nvPicPr>
+                    <pic:cNvPr id="0" name="image14.png"/>
+                    <pic:cNvPicPr preferRelativeResize="0"/>
+                  </pic:nvPicPr>
+                  <pic:blipFill>
+                    <a:blip r:embed="rId6"/>
+                    <a:srcRect b="0" l="0" r="0" t="0"/>
+                    <a:stretch>
+                      <a:fillRect/>
+                    </a:stretch>
+                  </pic:blipFill>
+                  <pic:spPr>
+                    <a:xfrm>
+                      <a:off x="0" y="0"/>
+                      <a:ext cx="5943600" cy="787400"/>
+                    </a:xfrm>
+                    <a:prstGeom prst="rect"/>
+                    <a:ln/>
+                  </pic:spPr>
+                </pic:pic>
+              </a:graphicData>
+            </a:graphic>
+          </wp:inline>
+        </w:drawing>
+      </w:r>
+      <w:r>
+        <w:rPr>
+          <w:rtl w:val="0"/>
+        </w:rPr>
+      </w:r>
+    </w:p>
+    <w:p>
+      <w:pPr>
+        <w:contextualSpacing w:val="0"/>
+        <w:rPr/>
+      </w:pPr>
+      <w:r>
+        <w:rPr>
+          <w:rtl w:val="0"/>
+        </w:rPr>
+      </w:r>
+    </w:p>
+    <w:p>
+      <w:pPr>
+        <w:contextualSpacing w:val="0"/>
+        <w:rPr/>
+      </w:pPr>
+      <w:r>
+        <w:rPr>
+          <w:rtl w:val="0"/>
+        </w:rPr>
+        <w:t xml:space="preserve">There are 243 students in the dataset, distributed as in the table below (0=failing course grade, 1=passing course grade). There appear to be a much larger number of failing course grades in SPAN 2110. (23 students below 70% in SPAN 2110, compared to 2, 2, 6, and 6 students below 70% in the other levels, respectively.</w:t>
       </w:r>
     </w:p>
     <w:p>
@@ -92,7 +441,7 @@
           <wp:inline distB="114300" distT="114300" distL="114300" distR="114300">
             <wp:extent cx="3486150" cy="2324100"/>
             <wp:effectExtent b="0" l="0" r="0" t="0"/>
-            <wp:docPr id="8" name="image23.png"/>
+            <wp:docPr id="9" name="image23.png"/>
             <a:graphic>
               <a:graphicData uri="http://schemas.openxmlformats.org/drawingml/2006/picture">
                 <pic:pic>
@@ -101,7 +450,7 @@
                     <pic:cNvPicPr preferRelativeResize="0"/>
                   </pic:nvPicPr>
                   <pic:blipFill>
-                    <a:blip r:embed="rId6"/>
+                    <a:blip r:embed="rId7"/>
                     <a:srcRect b="0" l="0" r="0" t="0"/>
                     <a:stretch>
                       <a:fillRect/>
@@ -158,18 +507,99 @@
         <w:rPr>
           <w:rtl w:val="0"/>
         </w:rPr>
-      </w:r>
-    </w:p>
-    <w:p>
-      <w:pPr>
-        <w:contextualSpacing w:val="0"/>
-        <w:rPr/>
-      </w:pPr>
-      <w:r>
-        <w:rPr>
-          <w:rtl w:val="0"/>
-        </w:rPr>
-        <w:t xml:space="preserve">Total number of students that took the placement exam for each course:</w:t>
+        <w:t xml:space="preserve">All 13 students from a section of SPAN 2110 are excluded in the following analyses because their course grades from D2L are all below 50% (likely due to incorrect denominator in D2L). Remaining N=230.</w:t>
+      </w:r>
+    </w:p>
+    <w:p>
+      <w:pPr>
+        <w:contextualSpacing w:val="0"/>
+        <w:rPr/>
+      </w:pPr>
+      <w:r>
+        <w:rPr>
+          <w:rtl w:val="0"/>
+        </w:rPr>
+      </w:r>
+    </w:p>
+    <w:p>
+      <w:pPr>
+        <w:contextualSpacing w:val="0"/>
+        <w:rPr/>
+      </w:pPr>
+      <w:r>
+        <w:rPr>
+          <w:rtl w:val="0"/>
+        </w:rPr>
+      </w:r>
+    </w:p>
+    <w:p>
+      <w:pPr>
+        <w:contextualSpacing w:val="0"/>
+        <w:rPr/>
+      </w:pPr>
+      <w:r>
+        <w:rPr>
+          <w:rtl w:val="0"/>
+        </w:rPr>
+      </w:r>
+    </w:p>
+    <w:p>
+      <w:pPr>
+        <w:contextualSpacing w:val="0"/>
+        <w:rPr/>
+      </w:pPr>
+      <w:r>
+        <w:rPr>
+          <w:rtl w:val="0"/>
+        </w:rPr>
+      </w:r>
+    </w:p>
+    <w:p>
+      <w:pPr>
+        <w:contextualSpacing w:val="0"/>
+        <w:rPr/>
+      </w:pPr>
+      <w:r>
+        <w:rPr>
+          <w:rtl w:val="0"/>
+        </w:rPr>
+      </w:r>
+    </w:p>
+    <w:p>
+      <w:pPr>
+        <w:contextualSpacing w:val="0"/>
+        <w:rPr/>
+      </w:pPr>
+      <w:r>
+        <w:rPr>
+          <w:rtl w:val="0"/>
+        </w:rPr>
+      </w:r>
+    </w:p>
+    <w:p>
+      <w:pPr>
+        <w:contextualSpacing w:val="0"/>
+        <w:rPr/>
+      </w:pPr>
+      <w:r>
+        <w:rPr>
+          <w:rtl w:val="0"/>
+        </w:rPr>
+      </w:r>
+    </w:p>
+    <w:p>
+      <w:pPr>
+        <w:pStyle w:val="Heading3"/>
+        <w:contextualSpacing w:val="0"/>
+        <w:rPr/>
+      </w:pPr>
+      <w:bookmarkStart w:colFirst="0" w:colLast="0" w:name="_gm4ki0sl1wlv" w:id="2"/>
+      <w:bookmarkEnd w:id="2"/>
+      <w:r>
+        <w:rPr>
+          <w:rtl w:val="0"/>
+        </w:rPr>
+        <w:t xml:space="preserve">Distribution of placement scores by course_level and pass (1) vs. fail (0). Including outliers.</w:t>
       </w:r>
     </w:p>
     <w:p>
@@ -181,186 +611,14 @@
         <w:rPr/>
         <w:drawing>
           <wp:inline distB="114300" distT="114300" distL="114300" distR="114300">
-            <wp:extent cx="6102540" cy="804863"/>
+            <wp:extent cx="5943600" cy="5664200"/>
             <wp:effectExtent b="0" l="0" r="0" t="0"/>
-            <wp:docPr id="12" name="image27.png"/>
+            <wp:docPr id="7" name="image18.png"/>
             <a:graphic>
               <a:graphicData uri="http://schemas.openxmlformats.org/drawingml/2006/picture">
                 <pic:pic>
                   <pic:nvPicPr>
-                    <pic:cNvPr id="0" name="image27.png"/>
-                    <pic:cNvPicPr preferRelativeResize="0"/>
-                  </pic:nvPicPr>
-                  <pic:blipFill>
-                    <a:blip r:embed="rId7"/>
-                    <a:srcRect b="0" l="0" r="0" t="0"/>
-                    <a:stretch>
-                      <a:fillRect/>
-                    </a:stretch>
-                  </pic:blipFill>
-                  <pic:spPr>
-                    <a:xfrm>
-                      <a:off x="0" y="0"/>
-                      <a:ext cx="6102540" cy="804863"/>
-                    </a:xfrm>
-                    <a:prstGeom prst="rect"/>
-                    <a:ln/>
-                  </pic:spPr>
-                </pic:pic>
-              </a:graphicData>
-            </a:graphic>
-          </wp:inline>
-        </w:drawing>
-      </w:r>
-      <w:r>
-        <w:rPr>
-          <w:rtl w:val="0"/>
-        </w:rPr>
-      </w:r>
-    </w:p>
-    <w:p>
-      <w:pPr>
-        <w:contextualSpacing w:val="0"/>
-        <w:rPr/>
-      </w:pPr>
-      <w:r>
-        <w:rPr>
-          <w:rtl w:val="0"/>
-        </w:rPr>
-      </w:r>
-    </w:p>
-    <w:p>
-      <w:pPr>
-        <w:contextualSpacing w:val="0"/>
-        <w:rPr/>
-      </w:pPr>
-      <w:r>
-        <w:rPr>
-          <w:rtl w:val="0"/>
-        </w:rPr>
-      </w:r>
-    </w:p>
-    <w:p>
-      <w:pPr>
-        <w:contextualSpacing w:val="0"/>
-        <w:rPr/>
-      </w:pPr>
-      <w:r>
-        <w:rPr>
-          <w:rtl w:val="0"/>
-        </w:rPr>
-        <w:t xml:space="preserve">All 13 students from a section of SPAN 2110 are excluded in the following analyses because their course grades from D2L are all below 50% (likely due to incorrect denominator in D2L). Remaining N=230.</w:t>
-      </w:r>
-    </w:p>
-    <w:p>
-      <w:pPr>
-        <w:contextualSpacing w:val="0"/>
-        <w:rPr/>
-      </w:pPr>
-      <w:r>
-        <w:rPr>
-          <w:rtl w:val="0"/>
-        </w:rPr>
-      </w:r>
-    </w:p>
-    <w:p>
-      <w:pPr>
-        <w:contextualSpacing w:val="0"/>
-        <w:rPr/>
-      </w:pPr>
-      <w:r>
-        <w:rPr>
-          <w:rtl w:val="0"/>
-        </w:rPr>
-      </w:r>
-    </w:p>
-    <w:p>
-      <w:pPr>
-        <w:contextualSpacing w:val="0"/>
-        <w:rPr/>
-      </w:pPr>
-      <w:r>
-        <w:rPr>
-          <w:rtl w:val="0"/>
-        </w:rPr>
-      </w:r>
-    </w:p>
-    <w:p>
-      <w:pPr>
-        <w:contextualSpacing w:val="0"/>
-        <w:rPr/>
-      </w:pPr>
-      <w:r>
-        <w:rPr>
-          <w:rtl w:val="0"/>
-        </w:rPr>
-      </w:r>
-    </w:p>
-    <w:p>
-      <w:pPr>
-        <w:contextualSpacing w:val="0"/>
-        <w:rPr/>
-      </w:pPr>
-      <w:r>
-        <w:rPr>
-          <w:rtl w:val="0"/>
-        </w:rPr>
-      </w:r>
-    </w:p>
-    <w:p>
-      <w:pPr>
-        <w:contextualSpacing w:val="0"/>
-        <w:rPr/>
-      </w:pPr>
-      <w:r>
-        <w:rPr>
-          <w:rtl w:val="0"/>
-        </w:rPr>
-      </w:r>
-    </w:p>
-    <w:p>
-      <w:pPr>
-        <w:contextualSpacing w:val="0"/>
-        <w:rPr/>
-      </w:pPr>
-      <w:r>
-        <w:rPr>
-          <w:rtl w:val="0"/>
-        </w:rPr>
-      </w:r>
-    </w:p>
-    <w:p>
-      <w:pPr>
-        <w:pStyle w:val="Heading3"/>
-        <w:contextualSpacing w:val="0"/>
-        <w:rPr/>
-      </w:pPr>
-      <w:bookmarkStart w:colFirst="0" w:colLast="0" w:name="_gm4ki0sl1wlv" w:id="2"/>
-      <w:bookmarkEnd w:id="2"/>
-      <w:r>
-        <w:rPr>
-          <w:rtl w:val="0"/>
-        </w:rPr>
-        <w:t xml:space="preserve">Distribution of placement scores by course_level and pass (1) vs. fail (0). Including outliers.</w:t>
-      </w:r>
-    </w:p>
-    <w:p>
-      <w:pPr>
-        <w:contextualSpacing w:val="0"/>
-        <w:rPr/>
-      </w:pPr>
-      <w:r>
-        <w:rPr/>
-        <w:drawing>
-          <wp:inline distB="114300" distT="114300" distL="114300" distR="114300">
-            <wp:extent cx="5943600" cy="5664200"/>
-            <wp:effectExtent b="0" l="0" r="0" t="0"/>
-            <wp:docPr id="5" name="image16.png"/>
-            <a:graphic>
-              <a:graphicData uri="http://schemas.openxmlformats.org/drawingml/2006/picture">
-                <pic:pic>
-                  <pic:nvPicPr>
-                    <pic:cNvPr id="0" name="image16.png"/>
+                    <pic:cNvPr id="0" name="image18.png"/>
                     <pic:cNvPicPr preferRelativeResize="0"/>
                   </pic:nvPicPr>
                   <pic:blipFill>
@@ -515,12 +773,12 @@
           <wp:inline distB="114300" distT="114300" distL="114300" distR="114300">
             <wp:extent cx="5943600" cy="5664200"/>
             <wp:effectExtent b="0" l="0" r="0" t="0"/>
-            <wp:docPr id="1" name="image9.png"/>
+            <wp:docPr id="1" name="image3.png"/>
             <a:graphic>
               <a:graphicData uri="http://schemas.openxmlformats.org/drawingml/2006/picture">
                 <pic:pic>
                   <pic:nvPicPr>
-                    <pic:cNvPr id="0" name="image9.png"/>
+                    <pic:cNvPr id="0" name="image3.png"/>
                     <pic:cNvPicPr preferRelativeResize="0"/>
                   </pic:nvPicPr>
                   <pic:blipFill>
@@ -653,12 +911,12 @@
           <wp:inline distB="114300" distT="114300" distL="114300" distR="114300">
             <wp:extent cx="5943600" cy="5664200"/>
             <wp:effectExtent b="0" l="0" r="0" t="0"/>
-            <wp:docPr id="6" name="image19.png"/>
+            <wp:docPr id="2" name="image5.png"/>
             <a:graphic>
               <a:graphicData uri="http://schemas.openxmlformats.org/drawingml/2006/picture">
                 <pic:pic>
                   <pic:nvPicPr>
-                    <pic:cNvPr id="0" name="image19.png"/>
+                    <pic:cNvPr id="0" name="image5.png"/>
                     <pic:cNvPicPr preferRelativeResize="0"/>
                   </pic:nvPicPr>
                   <pic:blipFill>
@@ -870,12 +1128,12 @@
           <wp:inline distB="114300" distT="114300" distL="114300" distR="114300">
             <wp:extent cx="5943600" cy="5067300"/>
             <wp:effectExtent b="0" l="0" r="0" t="0"/>
-            <wp:docPr id="10" name="image25.png"/>
+            <wp:docPr id="11" name="image26.png"/>
             <a:graphic>
               <a:graphicData uri="http://schemas.openxmlformats.org/drawingml/2006/picture">
                 <pic:pic>
                   <pic:nvPicPr>
-                    <pic:cNvPr id="0" name="image25.png"/>
+                    <pic:cNvPr id="0" name="image26.png"/>
                     <pic:cNvPicPr preferRelativeResize="0"/>
                   </pic:nvPicPr>
                   <pic:blipFill>
@@ -1030,12 +1288,12 @@
           <wp:inline distB="114300" distT="114300" distL="114300" distR="114300">
             <wp:extent cx="5494597" cy="5110163"/>
             <wp:effectExtent b="0" l="0" r="0" t="0"/>
-            <wp:docPr id="9" name="image24.png"/>
+            <wp:docPr id="10" name="image25.png"/>
             <a:graphic>
               <a:graphicData uri="http://schemas.openxmlformats.org/drawingml/2006/picture">
                 <pic:pic>
                   <pic:nvPicPr>
-                    <pic:cNvPr id="0" name="image24.png"/>
+                    <pic:cNvPr id="0" name="image25.png"/>
                     <pic:cNvPicPr preferRelativeResize="0"/>
                   </pic:nvPicPr>
                   <pic:blipFill>
@@ -1074,7 +1332,7 @@
         <w:rPr>
           <w:rtl w:val="0"/>
         </w:rPr>
-        <w:t xml:space="preserve">Error bars indiciate standard errors. Placement levels indicate the course level a student should be placed into. For example, placement level 2 means a student should be placed into SPAN 1020, and placement level 4 means a student should be placed into SPAN 2120. Placement levels were created by grouping students with passing grades from the previous level with students with failing grades from the current level. For example, placement level 3 includes students from SPAN 1020 with passing grades and SPAN 2110 with failing grades.</w:t>
+        <w:t xml:space="preserve">Error bars indiciate standard errors. Placement levels indicate the course level a student should be placed into. For example, placement level 2 means a student should be placed into SPAN 1020, and placement level 4 means a student should be placed into SPAN 2120. Placement levels were created by grouping students with passing grades from the previous level with students with failing grades from the current level. For example, placement level 3 includes students from SPAN 1020 with passing grades and SPAN 2110 with failing grades. Placement level 6 is shown for completeness, but does not correspond to any Spanish course.</w:t>
       </w:r>
     </w:p>
     <w:p>
@@ -1097,14 +1355,14 @@
         <w:rPr/>
         <w:drawing>
           <wp:inline distB="114300" distT="114300" distL="114300" distR="114300">
-            <wp:extent cx="3886200" cy="1590675"/>
+            <wp:extent cx="3490913" cy="1427274"/>
             <wp:effectExtent b="0" l="0" r="0" t="0"/>
-            <wp:docPr id="7" name="image21.png"/>
+            <wp:docPr id="8" name="image20.png"/>
             <a:graphic>
               <a:graphicData uri="http://schemas.openxmlformats.org/drawingml/2006/picture">
                 <pic:pic>
                   <pic:nvPicPr>
-                    <pic:cNvPr id="0" name="image21.png"/>
+                    <pic:cNvPr id="0" name="image20.png"/>
                     <pic:cNvPicPr preferRelativeResize="0"/>
                   </pic:nvPicPr>
                   <pic:blipFill>
@@ -1117,7 +1375,7 @@
                   <pic:spPr>
                     <a:xfrm>
                       <a:off x="0" y="0"/>
-                      <a:ext cx="3886200" cy="1590675"/>
+                      <a:ext cx="3490913" cy="1427274"/>
                     </a:xfrm>
                     <a:prstGeom prst="rect"/>
                     <a:ln/>
@@ -1571,12 +1829,12 @@
           <wp:inline distB="114300" distT="114300" distL="114300" distR="114300">
             <wp:extent cx="5943600" cy="5537200"/>
             <wp:effectExtent b="0" l="0" r="0" t="0"/>
-            <wp:docPr id="2" name="image11.png"/>
+            <wp:docPr id="3" name="image6.png"/>
             <a:graphic>
               <a:graphicData uri="http://schemas.openxmlformats.org/drawingml/2006/picture">
                 <pic:pic>
                   <pic:nvPicPr>
-                    <pic:cNvPr id="0" name="image11.png"/>
+                    <pic:cNvPr id="0" name="image6.png"/>
                     <pic:cNvPicPr preferRelativeResize="0"/>
                   </pic:nvPicPr>
                   <pic:blipFill>
@@ -1684,12 +1942,12 @@
           <wp:inline distB="114300" distT="114300" distL="114300" distR="114300">
             <wp:extent cx="5943600" cy="5537200"/>
             <wp:effectExtent b="0" l="0" r="0" t="0"/>
-            <wp:docPr id="11" name="image26.png"/>
+            <wp:docPr id="12" name="image27.png"/>
             <a:graphic>
               <a:graphicData uri="http://schemas.openxmlformats.org/drawingml/2006/picture">
                 <pic:pic>
                   <pic:nvPicPr>
-                    <pic:cNvPr id="0" name="image26.png"/>
+                    <pic:cNvPr id="0" name="image27.png"/>
                     <pic:cNvPicPr preferRelativeResize="0"/>
                   </pic:nvPicPr>
                   <pic:blipFill>
@@ -1800,12 +2058,12 @@
           <wp:inline distB="114300" distT="114300" distL="114300" distR="114300">
             <wp:extent cx="5943600" cy="5537200"/>
             <wp:effectExtent b="0" l="0" r="0" t="0"/>
-            <wp:docPr id="4" name="image14.png"/>
+            <wp:docPr id="6" name="image17.png"/>
             <a:graphic>
               <a:graphicData uri="http://schemas.openxmlformats.org/drawingml/2006/picture">
                 <pic:pic>
                   <pic:nvPicPr>
-                    <pic:cNvPr id="0" name="image14.png"/>
+                    <pic:cNvPr id="0" name="image17.png"/>
                     <pic:cNvPicPr preferRelativeResize="0"/>
                   </pic:nvPicPr>
                   <pic:blipFill>
@@ -1869,12 +2127,12 @@
           <wp:inline distB="114300" distT="114300" distL="114300" distR="114300">
             <wp:extent cx="5943600" cy="5537200"/>
             <wp:effectExtent b="0" l="0" r="0" t="0"/>
-            <wp:docPr id="3" name="image12.png"/>
+            <wp:docPr id="4" name="image13.png"/>
             <a:graphic>
               <a:graphicData uri="http://schemas.openxmlformats.org/drawingml/2006/picture">
                 <pic:pic>
                   <pic:nvPicPr>
-                    <pic:cNvPr id="0" name="image12.png"/>
+                    <pic:cNvPr id="0" name="image13.png"/>
                     <pic:cNvPicPr preferRelativeResize="0"/>
                   </pic:nvPicPr>
                   <pic:blipFill>

</xml_diff>